<commit_message>
Se a agredado el PDF del SRS V2
</commit_message>
<xml_diff>
--- a/SRS v2.docx
+++ b/SRS v2.docx
@@ -18,6 +18,8 @@
           <w:lang w:val="es-AR" w:eastAsia="zh-CN" w:bidi="hi-IN"/>
         </w:rPr>
       </w:pPr>
+      <w:bookmarkStart w:id="0" w:name="_GoBack"/>
+      <w:bookmarkEnd w:id="0"/>
       <w:r>
         <w:rPr>
           <w:rFonts w:ascii="Liberation Serif" w:eastAsia="Droid Sans Fallback" w:hAnsi="Liberation Serif" w:cs="FreeSans"/>
@@ -359,6 +361,10 @@
     <w:sdt>
       <w:sdtPr>
         <w:rPr>
+          <w:rFonts w:asciiTheme="minorHAnsi" w:eastAsiaTheme="minorHAnsi" w:hAnsiTheme="minorHAnsi" w:cstheme="minorBidi"/>
+          <w:color w:val="auto"/>
+          <w:sz w:val="22"/>
+          <w:szCs w:val="22"/>
           <w:lang w:val="es-ES"/>
         </w:rPr>
         <w:id w:val="-1145815280"/>
@@ -369,12 +375,9 @@
       </w:sdtPr>
       <w:sdtEndPr>
         <w:rPr>
-          <w:rFonts w:ascii="Liberation Serif" w:eastAsiaTheme="minorHAnsi" w:hAnsi="Liberation Serif" w:cstheme="minorBidi"/>
+          <w:rFonts w:ascii="Liberation Serif" w:hAnsi="Liberation Serif"/>
           <w:b/>
           <w:bCs/>
-          <w:color w:val="auto"/>
-          <w:sz w:val="22"/>
-          <w:szCs w:val="22"/>
         </w:rPr>
       </w:sdtEndPr>
       <w:sdtContent>
@@ -968,7 +971,7 @@
                 <w:noProof/>
                 <w:webHidden/>
               </w:rPr>
-              <w:t>5</w:t>
+              <w:t>6</w:t>
             </w:r>
             <w:r>
               <w:rPr>
@@ -1394,7 +1397,7 @@
                 <w:noProof/>
                 <w:webHidden/>
               </w:rPr>
-              <w:t>6</w:t>
+              <w:t>7</w:t>
             </w:r>
             <w:r>
               <w:rPr>
@@ -1465,7 +1468,7 @@
                 <w:noProof/>
                 <w:webHidden/>
               </w:rPr>
-              <w:t>6</w:t>
+              <w:t>7</w:t>
             </w:r>
             <w:r>
               <w:rPr>
@@ -2183,7 +2186,7 @@
                 <w:noProof/>
                 <w:webHidden/>
               </w:rPr>
-              <w:t>7</w:t>
+              <w:t>8</w:t>
             </w:r>
             <w:r>
               <w:rPr>
@@ -2254,7 +2257,7 @@
                 <w:noProof/>
                 <w:webHidden/>
               </w:rPr>
-              <w:t>7</w:t>
+              <w:t>8</w:t>
             </w:r>
             <w:r>
               <w:rPr>
@@ -2363,7 +2366,7 @@
           <w:rFonts w:ascii="Liberation Serif" w:hAnsi="Liberation Serif"/>
         </w:rPr>
       </w:pPr>
-      <w:bookmarkStart w:id="0" w:name="_Toc7101547"/>
+      <w:bookmarkStart w:id="1" w:name="_Toc7101547"/>
       <w:proofErr w:type="spellStart"/>
       <w:r>
         <w:rPr>
@@ -2385,7 +2388,7 @@
         </w:rPr>
         <w:t>Cambios</w:t>
       </w:r>
-      <w:bookmarkEnd w:id="0"/>
+      <w:bookmarkEnd w:id="1"/>
       <w:proofErr w:type="spellEnd"/>
     </w:p>
     <w:p>
@@ -2418,12 +2421,6 @@
         <w:gridCol w:w="1928"/>
       </w:tblGrid>
       <w:tr>
-        <w:tblPrEx>
-          <w:tblCellMar>
-            <w:top w:w="0" w:type="dxa"/>
-            <w:bottom w:w="0" w:type="dxa"/>
-          </w:tblCellMar>
-        </w:tblPrEx>
         <w:tc>
           <w:tcPr>
             <w:tcW w:w="1928" w:type="dxa"/>
@@ -2552,12 +2549,6 @@
         </w:tc>
       </w:tr>
       <w:tr>
-        <w:tblPrEx>
-          <w:tblCellMar>
-            <w:top w:w="0" w:type="dxa"/>
-            <w:bottom w:w="0" w:type="dxa"/>
-          </w:tblCellMar>
-        </w:tblPrEx>
         <w:tc>
           <w:tcPr>
             <w:tcW w:w="1928" w:type="dxa"/>
@@ -2666,12 +2657,6 @@
         </w:tc>
       </w:tr>
       <w:tr>
-        <w:tblPrEx>
-          <w:tblCellMar>
-            <w:top w:w="0" w:type="dxa"/>
-            <w:bottom w:w="0" w:type="dxa"/>
-          </w:tblCellMar>
-        </w:tblPrEx>
         <w:tc>
           <w:tcPr>
             <w:tcW w:w="1928" w:type="dxa"/>
@@ -2780,12 +2765,6 @@
         </w:tc>
       </w:tr>
       <w:tr>
-        <w:tblPrEx>
-          <w:tblCellMar>
-            <w:top w:w="0" w:type="dxa"/>
-            <w:bottom w:w="0" w:type="dxa"/>
-          </w:tblCellMar>
-        </w:tblPrEx>
         <w:tc>
           <w:tcPr>
             <w:tcW w:w="1928" w:type="dxa"/>
@@ -2894,12 +2873,6 @@
         </w:tc>
       </w:tr>
       <w:tr>
-        <w:tblPrEx>
-          <w:tblCellMar>
-            <w:top w:w="0" w:type="dxa"/>
-            <w:bottom w:w="0" w:type="dxa"/>
-          </w:tblCellMar>
-        </w:tblPrEx>
         <w:tc>
           <w:tcPr>
             <w:tcW w:w="1928" w:type="dxa"/>
@@ -3008,12 +2981,6 @@
         </w:tc>
       </w:tr>
       <w:tr>
-        <w:tblPrEx>
-          <w:tblCellMar>
-            <w:top w:w="0" w:type="dxa"/>
-            <w:bottom w:w="0" w:type="dxa"/>
-          </w:tblCellMar>
-        </w:tblPrEx>
         <w:tc>
           <w:tcPr>
             <w:tcW w:w="1928" w:type="dxa"/>
@@ -3231,7 +3198,7 @@
           <w:lang w:val="es-AR"/>
         </w:rPr>
       </w:pPr>
-      <w:bookmarkStart w:id="1" w:name="_Toc7101548"/>
+      <w:bookmarkStart w:id="2" w:name="_Toc7101548"/>
       <w:r>
         <w:rPr>
           <w:rFonts w:ascii="Liberation Serif" w:hAnsi="Liberation Serif"/>
@@ -3239,7 +3206,7 @@
         </w:rPr>
         <w:t>1. Introducción</w:t>
       </w:r>
-      <w:bookmarkEnd w:id="1"/>
+      <w:bookmarkEnd w:id="2"/>
     </w:p>
     <w:p>
       <w:pPr>
@@ -3251,7 +3218,7 @@
           <w:lang w:val="es-AR"/>
         </w:rPr>
       </w:pPr>
-      <w:bookmarkStart w:id="2" w:name="_Toc7101549"/>
+      <w:bookmarkStart w:id="3" w:name="_Toc7101549"/>
       <w:r>
         <w:rPr>
           <w:rStyle w:val="Ttulo2Car"/>
@@ -3270,7 +3237,7 @@
         </w:rPr>
         <w:t>Propósito</w:t>
       </w:r>
-      <w:bookmarkEnd w:id="2"/>
+      <w:bookmarkEnd w:id="3"/>
       <w:r>
         <w:rPr>
           <w:rFonts w:ascii="Liberation Serif" w:hAnsi="Liberation Serif" w:cs="Arial"/>
@@ -3338,7 +3305,7 @@
           <w:sz w:val="28"/>
         </w:rPr>
       </w:pPr>
-      <w:bookmarkStart w:id="3" w:name="_Toc7101550"/>
+      <w:bookmarkStart w:id="4" w:name="_Toc7101550"/>
       <w:r>
         <w:rPr>
           <w:rStyle w:val="Ttulo2Car"/>
@@ -3357,7 +3324,7 @@
         </w:rPr>
         <w:t>Alcance</w:t>
       </w:r>
-      <w:bookmarkEnd w:id="3"/>
+      <w:bookmarkEnd w:id="4"/>
     </w:p>
     <w:p>
       <w:pPr>
@@ -3921,7 +3888,7 @@
           <w:lang w:val="es-ES"/>
         </w:rPr>
       </w:pPr>
-      <w:bookmarkStart w:id="4" w:name="_Toc7101551"/>
+      <w:bookmarkStart w:id="5" w:name="_Toc7101551"/>
       <w:r>
         <w:rPr>
           <w:rFonts w:ascii="Liberation Serif" w:hAnsi="Liberation Serif"/>
@@ -3938,7 +3905,7 @@
         </w:rPr>
         <w:t>Glosario</w:t>
       </w:r>
-      <w:bookmarkEnd w:id="4"/>
+      <w:bookmarkEnd w:id="5"/>
       <w:r>
         <w:rPr>
           <w:rFonts w:ascii="Liberation Serif" w:hAnsi="Liberation Serif"/>
@@ -4188,7 +4155,7 @@
           <w:sz w:val="28"/>
         </w:rPr>
       </w:pPr>
-      <w:bookmarkStart w:id="5" w:name="_Toc7101552"/>
+      <w:bookmarkStart w:id="6" w:name="_Toc7101552"/>
       <w:r>
         <w:rPr>
           <w:rStyle w:val="Ttulo2Car"/>
@@ -4205,7 +4172,7 @@
         </w:rPr>
         <w:t>Referencias</w:t>
       </w:r>
-      <w:bookmarkEnd w:id="5"/>
+      <w:bookmarkEnd w:id="6"/>
     </w:p>
     <w:p>
       <w:pPr>
@@ -4266,7 +4233,7 @@
           <w:rFonts w:ascii="Liberation Serif" w:hAnsi="Liberation Serif"/>
         </w:rPr>
       </w:pPr>
-      <w:bookmarkStart w:id="6" w:name="_Toc7101553"/>
+      <w:bookmarkStart w:id="7" w:name="_Toc7101553"/>
       <w:r>
         <w:rPr>
           <w:rFonts w:ascii="Liberation Serif" w:hAnsi="Liberation Serif"/>
@@ -4280,7 +4247,7 @@
         </w:rPr>
         <w:t>Involucrado</w:t>
       </w:r>
-      <w:bookmarkEnd w:id="6"/>
+      <w:bookmarkEnd w:id="7"/>
       <w:proofErr w:type="spellEnd"/>
     </w:p>
     <w:p>
@@ -4311,12 +4278,6 @@
         <w:gridCol w:w="4819"/>
       </w:tblGrid>
       <w:tr>
-        <w:tblPrEx>
-          <w:tblCellMar>
-            <w:top w:w="0" w:type="dxa"/>
-            <w:bottom w:w="0" w:type="dxa"/>
-          </w:tblCellMar>
-        </w:tblPrEx>
         <w:tc>
           <w:tcPr>
             <w:tcW w:w="4819" w:type="dxa"/>
@@ -4370,12 +4331,6 @@
         </w:tc>
       </w:tr>
       <w:tr>
-        <w:tblPrEx>
-          <w:tblCellMar>
-            <w:top w:w="0" w:type="dxa"/>
-            <w:bottom w:w="0" w:type="dxa"/>
-          </w:tblCellMar>
-        </w:tblPrEx>
         <w:tc>
           <w:tcPr>
             <w:tcW w:w="4819" w:type="dxa"/>
@@ -4427,12 +4382,6 @@
         </w:tc>
       </w:tr>
       <w:tr>
-        <w:tblPrEx>
-          <w:tblCellMar>
-            <w:top w:w="0" w:type="dxa"/>
-            <w:bottom w:w="0" w:type="dxa"/>
-          </w:tblCellMar>
-        </w:tblPrEx>
         <w:tc>
           <w:tcPr>
             <w:tcW w:w="4819" w:type="dxa"/>
@@ -4453,13 +4402,7 @@
               <w:jc w:val="both"/>
             </w:pPr>
             <w:r>
-              <w:t>Categoría</w:t>
-            </w:r>
-            <w:r>
-              <w:t xml:space="preserve"> </w:t>
-            </w:r>
-            <w:r>
-              <w:t>Profesional</w:t>
+              <w:t>Categoría Profesional</w:t>
             </w:r>
           </w:p>
         </w:tc>
@@ -4487,21 +4430,12 @@
               <w:t>Lic</w:t>
             </w:r>
             <w:r>
-              <w:t xml:space="preserve">. en Cs de la </w:t>
-            </w:r>
-            <w:r>
-              <w:t>Computación</w:t>
+              <w:t>. en Cs de la Computación</w:t>
             </w:r>
           </w:p>
         </w:tc>
       </w:tr>
       <w:tr>
-        <w:tblPrEx>
-          <w:tblCellMar>
-            <w:top w:w="0" w:type="dxa"/>
-            <w:bottom w:w="0" w:type="dxa"/>
-          </w:tblCellMar>
-        </w:tblPrEx>
         <w:tc>
           <w:tcPr>
             <w:tcW w:w="4819" w:type="dxa"/>
@@ -4580,12 +4514,6 @@
         <w:gridCol w:w="4819"/>
       </w:tblGrid>
       <w:tr>
-        <w:tblPrEx>
-          <w:tblCellMar>
-            <w:top w:w="0" w:type="dxa"/>
-            <w:bottom w:w="0" w:type="dxa"/>
-          </w:tblCellMar>
-        </w:tblPrEx>
         <w:tc>
           <w:tcPr>
             <w:tcW w:w="4819" w:type="dxa"/>
@@ -4639,12 +4567,6 @@
         </w:tc>
       </w:tr>
       <w:tr>
-        <w:tblPrEx>
-          <w:tblCellMar>
-            <w:top w:w="0" w:type="dxa"/>
-            <w:bottom w:w="0" w:type="dxa"/>
-          </w:tblCellMar>
-        </w:tblPrEx>
         <w:tc>
           <w:tcPr>
             <w:tcW w:w="4819" w:type="dxa"/>
@@ -4696,12 +4618,6 @@
         </w:tc>
       </w:tr>
       <w:tr>
-        <w:tblPrEx>
-          <w:tblCellMar>
-            <w:top w:w="0" w:type="dxa"/>
-            <w:bottom w:w="0" w:type="dxa"/>
-          </w:tblCellMar>
-        </w:tblPrEx>
         <w:tc>
           <w:tcPr>
             <w:tcW w:w="4819" w:type="dxa"/>
@@ -4747,21 +4663,12 @@
               <w:jc w:val="both"/>
             </w:pPr>
             <w:r>
-              <w:t>Lic</w:t>
-            </w:r>
-            <w:r>
-              <w:t>. en Cs de la Computación</w:t>
+              <w:t>Lic. en Cs de la Computación</w:t>
             </w:r>
           </w:p>
         </w:tc>
       </w:tr>
       <w:tr>
-        <w:tblPrEx>
-          <w:tblCellMar>
-            <w:top w:w="0" w:type="dxa"/>
-            <w:bottom w:w="0" w:type="dxa"/>
-          </w:tblCellMar>
-        </w:tblPrEx>
         <w:tc>
           <w:tcPr>
             <w:tcW w:w="4819" w:type="dxa"/>
@@ -4840,12 +4747,6 @@
         <w:gridCol w:w="4819"/>
       </w:tblGrid>
       <w:tr>
-        <w:tblPrEx>
-          <w:tblCellMar>
-            <w:top w:w="0" w:type="dxa"/>
-            <w:bottom w:w="0" w:type="dxa"/>
-          </w:tblCellMar>
-        </w:tblPrEx>
         <w:tc>
           <w:tcPr>
             <w:tcW w:w="4819" w:type="dxa"/>
@@ -4904,12 +4805,6 @@
         </w:tc>
       </w:tr>
       <w:tr>
-        <w:tblPrEx>
-          <w:tblCellMar>
-            <w:top w:w="0" w:type="dxa"/>
-            <w:bottom w:w="0" w:type="dxa"/>
-          </w:tblCellMar>
-        </w:tblPrEx>
         <w:tc>
           <w:tcPr>
             <w:tcW w:w="4819" w:type="dxa"/>
@@ -4961,12 +4856,6 @@
         </w:tc>
       </w:tr>
       <w:tr>
-        <w:tblPrEx>
-          <w:tblCellMar>
-            <w:top w:w="0" w:type="dxa"/>
-            <w:bottom w:w="0" w:type="dxa"/>
-          </w:tblCellMar>
-        </w:tblPrEx>
         <w:tc>
           <w:tcPr>
             <w:tcW w:w="4819" w:type="dxa"/>
@@ -5018,12 +4907,6 @@
         </w:tc>
       </w:tr>
       <w:tr>
-        <w:tblPrEx>
-          <w:tblCellMar>
-            <w:top w:w="0" w:type="dxa"/>
-            <w:bottom w:w="0" w:type="dxa"/>
-          </w:tblCellMar>
-        </w:tblPrEx>
         <w:tc>
           <w:tcPr>
             <w:tcW w:w="4819" w:type="dxa"/>
@@ -5096,7 +4979,7 @@
           <w:lang w:val="es-ES"/>
         </w:rPr>
       </w:pPr>
-      <w:bookmarkStart w:id="7" w:name="_Toc7101554"/>
+      <w:bookmarkStart w:id="8" w:name="_Toc7101554"/>
     </w:p>
     <w:p>
       <w:pPr>
@@ -5165,7 +5048,7 @@
         </w:rPr>
         <w:t xml:space="preserve"> global</w:t>
       </w:r>
-      <w:bookmarkEnd w:id="7"/>
+      <w:bookmarkEnd w:id="8"/>
     </w:p>
     <w:p>
       <w:pPr>
@@ -5232,7 +5115,7 @@
           <w:lang w:val="es-AR"/>
         </w:rPr>
       </w:pPr>
-      <w:bookmarkStart w:id="8" w:name="_Toc7101555"/>
+      <w:bookmarkStart w:id="9" w:name="_Toc7101555"/>
       <w:r>
         <w:rPr>
           <w:rFonts w:ascii="Liberation Serif" w:hAnsi="Liberation Serif"/>
@@ -5247,7 +5130,7 @@
         </w:rPr>
         <w:t>Descripción global</w:t>
       </w:r>
-      <w:bookmarkEnd w:id="8"/>
+      <w:bookmarkEnd w:id="9"/>
     </w:p>
     <w:p>
       <w:pPr>
@@ -5258,7 +5141,7 @@
           <w:lang w:val="es-AR"/>
         </w:rPr>
       </w:pPr>
-      <w:bookmarkStart w:id="9" w:name="_Toc7101556"/>
+      <w:bookmarkStart w:id="10" w:name="_Toc7101556"/>
       <w:r>
         <w:rPr>
           <w:rFonts w:ascii="Liberation Serif" w:hAnsi="Liberation Serif"/>
@@ -5267,7 +5150,7 @@
         </w:rPr>
         <w:t>2.1. Perspectiva del Producto</w:t>
       </w:r>
-      <w:bookmarkEnd w:id="9"/>
+      <w:bookmarkEnd w:id="10"/>
     </w:p>
     <w:p>
       <w:pPr>
@@ -5305,7 +5188,7 @@
           <w:lang w:val="es-AR"/>
         </w:rPr>
       </w:pPr>
-      <w:bookmarkStart w:id="10" w:name="_Toc7101557"/>
+      <w:bookmarkStart w:id="11" w:name="_Toc7101557"/>
       <w:r>
         <w:rPr>
           <w:rFonts w:ascii="Liberation Serif" w:hAnsi="Liberation Serif"/>
@@ -5330,7 +5213,7 @@
         </w:rPr>
         <w:t>del producto</w:t>
       </w:r>
-      <w:bookmarkEnd w:id="10"/>
+      <w:bookmarkEnd w:id="11"/>
       <w:r>
         <w:rPr>
           <w:rFonts w:ascii="Liberation Serif" w:hAnsi="Liberation Serif"/>
@@ -5501,7 +5384,7 @@
           <w:lang w:val="es-AR"/>
         </w:rPr>
       </w:pPr>
-      <w:bookmarkStart w:id="11" w:name="_Toc7101558"/>
+      <w:bookmarkStart w:id="12" w:name="_Toc7101558"/>
       <w:r>
         <w:rPr>
           <w:rFonts w:ascii="Liberation Serif" w:hAnsi="Liberation Serif"/>
@@ -5510,7 +5393,7 @@
         </w:rPr>
         <w:t>2.3 Características de usuario</w:t>
       </w:r>
-      <w:bookmarkEnd w:id="11"/>
+      <w:bookmarkEnd w:id="12"/>
     </w:p>
     <w:p>
       <w:pPr>
@@ -5602,7 +5485,7 @@
           <w:lang w:val="es-AR"/>
         </w:rPr>
       </w:pPr>
-      <w:bookmarkStart w:id="12" w:name="_Toc7101559"/>
+      <w:bookmarkStart w:id="13" w:name="_Toc7101559"/>
       <w:r>
         <w:rPr>
           <w:rFonts w:ascii="Liberation Serif" w:hAnsi="Liberation Serif"/>
@@ -5619,7 +5502,7 @@
         </w:rPr>
         <w:t xml:space="preserve"> Perfil de usuario</w:t>
       </w:r>
-      <w:bookmarkEnd w:id="12"/>
+      <w:bookmarkEnd w:id="13"/>
     </w:p>
     <w:p>
       <w:pPr>
@@ -5725,7 +5608,7 @@
           <w:lang w:val="es-AR"/>
         </w:rPr>
       </w:pPr>
-      <w:bookmarkStart w:id="13" w:name="_Toc7101560"/>
+      <w:bookmarkStart w:id="14" w:name="_Toc7101560"/>
     </w:p>
     <w:p>
       <w:pPr>
@@ -5736,17 +5619,15 @@
           <w:lang w:val="es-AR"/>
         </w:rPr>
       </w:pPr>
-      <w:bookmarkStart w:id="14" w:name="_GoBack"/>
+      <w:r>
+        <w:rPr>
+          <w:rFonts w:ascii="Liberation Serif" w:hAnsi="Liberation Serif"/>
+          <w:sz w:val="28"/>
+          <w:lang w:val="es-AR"/>
+        </w:rPr>
+        <w:t>2.4. Restricciones</w:t>
+      </w:r>
       <w:bookmarkEnd w:id="14"/>
-      <w:r>
-        <w:rPr>
-          <w:rFonts w:ascii="Liberation Serif" w:hAnsi="Liberation Serif"/>
-          <w:sz w:val="28"/>
-          <w:lang w:val="es-AR"/>
-        </w:rPr>
-        <w:t>2.4. Restricciones</w:t>
-      </w:r>
-      <w:bookmarkEnd w:id="13"/>
     </w:p>
     <w:p>
       <w:pPr>
@@ -8163,7 +8044,7 @@
 </file>
 
 <file path=customXml/itemProps1.xml><?xml version="1.0" encoding="utf-8"?>
-<ds:datastoreItem xmlns:ds="http://schemas.openxmlformats.org/officeDocument/2006/customXml" ds:itemID="{16AFD56B-A073-4667-BFDA-59A30C5709E6}">
+<ds:datastoreItem xmlns:ds="http://schemas.openxmlformats.org/officeDocument/2006/customXml" ds:itemID="{E85C9245-C4BC-4E0A-9A25-D33D1826B4BA}">
   <ds:schemaRefs>
     <ds:schemaRef ds:uri="http://schemas.openxmlformats.org/officeDocument/2006/bibliography"/>
   </ds:schemaRefs>

</xml_diff>